<commit_message>
docs: update link for query optimization research
</commit_message>
<xml_diff>
--- a/Optimization of Database Query Performance.docx
+++ b/Optimization of Database Query Performance.docx
@@ -717,8 +717,20 @@
                 <w:sz w:val="20"/>
                 <w:szCs w:val="20"/>
               </w:rPr>
-              <w:t>Anas Magdy Aied</w:t>
-            </w:r>
+              <w:t xml:space="preserve">Anas Magdy </w:t>
+            </w:r>
+            <w:proofErr w:type="spellStart"/>
+            <w:r>
+              <w:rPr>
+                <w:rFonts w:cs="Calibri"/>
+                <w:b/>
+                <w:bCs/>
+                <w:sz w:val="20"/>
+                <w:szCs w:val="20"/>
+              </w:rPr>
+              <w:t>Aied</w:t>
+            </w:r>
+            <w:proofErr w:type="spellEnd"/>
           </w:p>
         </w:tc>
         <w:tc>
@@ -5173,162 +5185,162 @@
           <w:numId w:val="103"/>
         </w:numPr>
       </w:pPr>
-      <w:bookmarkStart w:id="10" w:name="_Toc185630982"/>
+      <w:bookmarkStart w:id="7" w:name="_Toc185630982"/>
       <w:r>
         <w:t>Introductio</w:t>
       </w:r>
       <w:r>
         <w:t>n</w:t>
       </w:r>
-      <w:bookmarkStart w:id="11" w:name="_Toc184083403"/>
-      <w:bookmarkStart w:id="12" w:name="_Toc184084204"/>
+      <w:bookmarkStart w:id="8" w:name="_Toc184083403"/>
+      <w:bookmarkStart w:id="9" w:name="_Toc184084204"/>
+      <w:bookmarkEnd w:id="7"/>
+    </w:p>
+    <w:p>
+      <w:r>
+        <w:t>In the era of big data, efficient data retrieval is paramount for applications where speed and responsiveness are critical, such as e-commerce platforms, healthcare systems, and financial services. SQL queries are the backbone of data retrieval operations in relational databases, and their performance directly impacts user experience and system resource utilization. Poorly optimized queries can lead to increased execution times, higher resource consu</w:t>
+      </w:r>
+      <w:r>
+        <w:t>mption, and even system outages.</w:t>
+      </w:r>
+    </w:p>
+    <w:p>
+      <w:r>
+        <w:t xml:space="preserve">Query optimization </w:t>
+      </w:r>
+      <w:r>
+        <w:t>is the process of enhancing the performance of SQL queries to ensure faster and more efficient data retrieval. As datasets scale, the significance of query optimization magnifies, necessitating robust strategies to maintain system performance.</w:t>
+      </w:r>
+    </w:p>
+    <w:p>
+      <w:r>
+        <w:t>Indexing</w:t>
+      </w:r>
+      <w:r>
+        <w:t xml:space="preserve"> is one of the fundamental techniques employed in query optimization. By creating indexes on specific columns, databases can locate and retrieve data more efficiently, avoiding full table scans that are time-consuming for large datasets. Different indexing strategies, such as single-column indexes, composite indexes, partial indexes, expression indexes, and covering indexes, offer varying benefits depending on the query patterns and data characteristics.</w:t>
+      </w:r>
+    </w:p>
+    <w:p>
+      <w:pPr>
+        <w:pStyle w:val="Heading1"/>
+      </w:pPr>
+      <w:bookmarkStart w:id="10" w:name="_Toc184063387"/>
+      <w:bookmarkStart w:id="11" w:name="_Toc184083402"/>
+      <w:bookmarkStart w:id="12" w:name="_Toc184084203"/>
+      <w:bookmarkStart w:id="13" w:name="_Toc185630983"/>
+      <w:bookmarkEnd w:id="8"/>
+      <w:bookmarkEnd w:id="9"/>
+      <w:r>
+        <w:t xml:space="preserve">1.1 </w:t>
+      </w:r>
+      <w:r>
+        <w:t>Project Description</w:t>
+      </w:r>
       <w:bookmarkEnd w:id="10"/>
-    </w:p>
-    <w:p>
-      <w:r>
-        <w:t>In the era of big data, efficient data retrieval is paramount for applications where speed and responsiveness are critical, such as e-commerce platforms, healthcare systems, and financial services. SQL queries are the backbone of data retrieval operations in relational databases, and their performance directly impacts user experience and system resource utilization. Poorly optimized queries can lead to increased execution times, higher resource consu</w:t>
-      </w:r>
-      <w:r>
-        <w:t>mption, and even system outages.</w:t>
-      </w:r>
-    </w:p>
-    <w:p>
-      <w:r>
-        <w:t xml:space="preserve">Query optimization </w:t>
-      </w:r>
-      <w:r>
-        <w:t>is the process of enhancing the performance of SQL queries to ensure faster and more efficient data retrieval. As datasets scale, the significance of query optimization magnifies, necessitating robust strategies to maintain system performance.</w:t>
-      </w:r>
-    </w:p>
-    <w:p>
-      <w:r>
-        <w:t>Indexing</w:t>
-      </w:r>
-      <w:r>
-        <w:t xml:space="preserve"> is one of the fundamental techniques employed in query optimization. By creating indexes on specific columns, databases can locate and retrieve data more efficiently, avoiding full table scans that are time-consuming for large datasets. Different indexing strategies, such as single-column indexes, composite indexes, partial indexes, expression indexes, and covering indexes, offer varying benefits depending on the query patterns and data characteristics.</w:t>
-      </w:r>
-    </w:p>
-    <w:p>
-      <w:pPr>
-        <w:pStyle w:val="Heading1"/>
-      </w:pPr>
-      <w:bookmarkStart w:id="13" w:name="_Toc184063387"/>
-      <w:bookmarkStart w:id="14" w:name="_Toc184083402"/>
-      <w:bookmarkStart w:id="15" w:name="_Toc184084203"/>
-      <w:bookmarkStart w:id="16" w:name="_Toc185630983"/>
       <w:bookmarkEnd w:id="11"/>
       <w:bookmarkEnd w:id="12"/>
-      <w:r>
-        <w:t xml:space="preserve">1.1 </w:t>
-      </w:r>
-      <w:r>
-        <w:t>Project Description</w:t>
-      </w:r>
       <w:bookmarkEnd w:id="13"/>
+    </w:p>
+    <w:p>
+      <w:pPr>
+        <w:rPr>
+          <w:color w:val="auto"/>
+        </w:rPr>
+      </w:pPr>
+      <w:r>
+        <w:rPr>
+          <w:color w:val="auto"/>
+        </w:rPr>
+        <w:t xml:space="preserve">Effective SQL query optimization relies on several core components, each with a distinct role in enhancing query performance. In this project we will focus on two of them: indexing strategies and PostgreSQL configuration parameters. We will also focus on how </w:t>
+      </w:r>
+      <w:r>
+        <w:rPr>
+          <w:color w:val="auto"/>
+        </w:rPr>
+        <w:t>diverse types</w:t>
+      </w:r>
+      <w:r>
+        <w:rPr>
+          <w:color w:val="auto"/>
+        </w:rPr>
+        <w:t xml:space="preserve"> of queries respond to these tunings.</w:t>
+      </w:r>
+    </w:p>
+    <w:p>
+      <w:pPr>
+        <w:rPr>
+          <w:color w:val="auto"/>
+        </w:rPr>
+      </w:pPr>
+      <w:r>
+        <w:rPr>
+          <w:color w:val="auto"/>
+        </w:rPr>
+        <w:lastRenderedPageBreak/>
+        <w:t xml:space="preserve">When a query asks for a specific piece of data, the database uses indexing to find it faster. Without indexes, the database would have to check every record one by one, which can become </w:t>
+      </w:r>
+      <w:r>
+        <w:rPr>
+          <w:color w:val="auto"/>
+        </w:rPr>
+        <w:t>terribly slow</w:t>
+      </w:r>
+      <w:r>
+        <w:rPr>
+          <w:color w:val="auto"/>
+        </w:rPr>
+        <w:t xml:space="preserve"> for large datasets</w:t>
+      </w:r>
+      <w:r>
+        <w:rPr>
+          <w:color w:val="auto"/>
+        </w:rPr>
+        <w:t>. Indexing improves speed, especially for searching data.</w:t>
+      </w:r>
+      <w:r>
+        <w:rPr>
+          <w:color w:val="auto"/>
+        </w:rPr>
+        <w:t xml:space="preserve"> </w:t>
+      </w:r>
+      <w:r>
+        <w:rPr>
+          <w:color w:val="auto"/>
+        </w:rPr>
+        <w:t>It allows the database to efficiently find and retrieve the data required, reducing the time needed for complex queries.</w:t>
+      </w:r>
+    </w:p>
+    <w:p>
+      <w:pPr>
+        <w:pStyle w:val="Heading1"/>
+        <w:rPr>
+          <w:rFonts w:eastAsia="Times New Roman"/>
+        </w:rPr>
+      </w:pPr>
+      <w:bookmarkStart w:id="14" w:name="_Toc184063390"/>
+      <w:bookmarkStart w:id="15" w:name="_Toc184083406"/>
+      <w:bookmarkStart w:id="16" w:name="_Toc184084207"/>
+      <w:bookmarkStart w:id="17" w:name="_Toc184370492"/>
+      <w:bookmarkStart w:id="18" w:name="_Toc184395957"/>
+      <w:bookmarkStart w:id="19" w:name="_Toc185630984"/>
+      <w:r>
+        <w:rPr>
+          <w:rFonts w:eastAsia="Times New Roman"/>
+        </w:rPr>
+        <w:t xml:space="preserve">1.2 </w:t>
+      </w:r>
+      <w:r>
+        <w:rPr>
+          <w:rFonts w:eastAsia="Times New Roman"/>
+        </w:rPr>
+        <w:t>Research Questions</w:t>
+      </w:r>
       <w:bookmarkEnd w:id="14"/>
       <w:bookmarkEnd w:id="15"/>
       <w:bookmarkEnd w:id="16"/>
-    </w:p>
-    <w:p>
-      <w:pPr>
-        <w:rPr>
-          <w:color w:val="auto"/>
-        </w:rPr>
-      </w:pPr>
-      <w:r>
-        <w:rPr>
-          <w:color w:val="auto"/>
-        </w:rPr>
-        <w:t xml:space="preserve">Effective SQL query optimization relies on several core components, each with a distinct role in enhancing query performance. In this project we will focus on two of them: indexing strategies and PostgreSQL configuration parameters. We will also focus on how </w:t>
-      </w:r>
-      <w:r>
-        <w:rPr>
-          <w:color w:val="auto"/>
-        </w:rPr>
-        <w:t>diverse types</w:t>
-      </w:r>
-      <w:r>
-        <w:rPr>
-          <w:color w:val="auto"/>
-        </w:rPr>
-        <w:t xml:space="preserve"> of queries respond to these tunings.</w:t>
-      </w:r>
-    </w:p>
-    <w:p>
-      <w:pPr>
-        <w:rPr>
-          <w:color w:val="auto"/>
-        </w:rPr>
-      </w:pPr>
-      <w:r>
-        <w:rPr>
-          <w:color w:val="auto"/>
-        </w:rPr>
-        <w:lastRenderedPageBreak/>
-        <w:t xml:space="preserve">When a query asks for a specific piece of data, the database uses indexing to find it faster. Without indexes, the database would have to check every record one by one, which can become </w:t>
-      </w:r>
-      <w:r>
-        <w:rPr>
-          <w:color w:val="auto"/>
-        </w:rPr>
-        <w:t>terribly slow</w:t>
-      </w:r>
-      <w:r>
-        <w:rPr>
-          <w:color w:val="auto"/>
-        </w:rPr>
-        <w:t xml:space="preserve"> for large datasets</w:t>
-      </w:r>
-      <w:r>
-        <w:rPr>
-          <w:color w:val="auto"/>
-        </w:rPr>
-        <w:t>. Indexing improves speed, especially for searching data.</w:t>
-      </w:r>
-      <w:r>
-        <w:rPr>
-          <w:color w:val="auto"/>
-        </w:rPr>
-        <w:t xml:space="preserve"> </w:t>
-      </w:r>
-      <w:r>
-        <w:rPr>
-          <w:color w:val="auto"/>
-        </w:rPr>
-        <w:t>It allows the database to efficiently find and retrieve the data required, reducing the time needed for complex queries.</w:t>
-      </w:r>
-    </w:p>
-    <w:p>
-      <w:pPr>
-        <w:pStyle w:val="Heading1"/>
-        <w:rPr>
-          <w:rFonts w:eastAsia="Times New Roman"/>
-        </w:rPr>
-      </w:pPr>
-      <w:bookmarkStart w:id="17" w:name="_Toc184063390"/>
-      <w:bookmarkStart w:id="18" w:name="_Toc184083406"/>
-      <w:bookmarkStart w:id="19" w:name="_Toc184084207"/>
-      <w:bookmarkStart w:id="20" w:name="_Toc184370492"/>
-      <w:bookmarkStart w:id="21" w:name="_Toc184395957"/>
-      <w:bookmarkStart w:id="22" w:name="_Toc185630984"/>
-      <w:r>
-        <w:rPr>
-          <w:rFonts w:eastAsia="Times New Roman"/>
-        </w:rPr>
-        <w:t xml:space="preserve">1.2 </w:t>
-      </w:r>
-      <w:r>
-        <w:rPr>
-          <w:rFonts w:eastAsia="Times New Roman"/>
-        </w:rPr>
-        <w:t>Research Questions</w:t>
-      </w:r>
       <w:bookmarkEnd w:id="17"/>
       <w:bookmarkEnd w:id="18"/>
       <w:bookmarkEnd w:id="19"/>
-      <w:bookmarkEnd w:id="20"/>
-      <w:bookmarkEnd w:id="21"/>
-      <w:bookmarkEnd w:id="22"/>
     </w:p>
     <w:p>
       <w:pPr>
@@ -5699,14 +5711,14 @@
           <w:szCs w:val="22"/>
         </w:rPr>
       </w:pPr>
-      <w:bookmarkStart w:id="23" w:name="_Toc185630985"/>
+      <w:bookmarkStart w:id="20" w:name="_Toc185630985"/>
       <w:r>
         <w:t xml:space="preserve">1.3 </w:t>
       </w:r>
       <w:r>
         <w:t>Objectives</w:t>
       </w:r>
-      <w:bookmarkEnd w:id="23"/>
+      <w:bookmarkEnd w:id="20"/>
     </w:p>
     <w:p>
       <w:pPr>
@@ -5776,7 +5788,7 @@
       <w:pPr>
         <w:pStyle w:val="Heading1"/>
       </w:pPr>
-      <w:bookmarkStart w:id="24" w:name="_Toc185630986"/>
+      <w:bookmarkStart w:id="21" w:name="_Toc185630986"/>
       <w:r>
         <w:lastRenderedPageBreak/>
         <w:t xml:space="preserve">1.4 </w:t>
@@ -5784,7 +5796,7 @@
       <w:r>
         <w:t>Significance of the Study</w:t>
       </w:r>
-      <w:bookmarkEnd w:id="24"/>
+      <w:bookmarkEnd w:id="21"/>
     </w:p>
     <w:p>
       <w:r>
@@ -5802,11 +5814,11 @@
           <w:numId w:val="103"/>
         </w:numPr>
       </w:pPr>
-      <w:bookmarkStart w:id="25" w:name="_Toc185630987"/>
+      <w:bookmarkStart w:id="22" w:name="_Toc185630987"/>
       <w:r>
         <w:t>Methodology</w:t>
       </w:r>
-      <w:bookmarkEnd w:id="25"/>
+      <w:bookmarkEnd w:id="22"/>
       <w:r>
         <w:t xml:space="preserve"> </w:t>
       </w:r>
@@ -5849,14 +5861,14 @@
       <w:pPr>
         <w:pStyle w:val="Heading3"/>
       </w:pPr>
-      <w:bookmarkStart w:id="26" w:name="_Toc185630988"/>
+      <w:bookmarkStart w:id="23" w:name="_Toc185630988"/>
       <w:r>
         <w:t>Medium Data</w:t>
       </w:r>
       <w:r>
         <w:t>base</w:t>
       </w:r>
-      <w:bookmarkEnd w:id="26"/>
+      <w:bookmarkEnd w:id="23"/>
     </w:p>
     <w:p>
       <w:pPr>
@@ -5977,6 +5989,7 @@
         </w:tabs>
         <w:ind w:left="720"/>
       </w:pPr>
+      <w:proofErr w:type="spellStart"/>
       <w:r>
         <w:rPr>
           <w:b/>
@@ -5984,6 +5997,7 @@
         </w:rPr>
         <w:t>Order_Items</w:t>
       </w:r>
+      <w:proofErr w:type="spellEnd"/>
       <w:r>
         <w:t xml:space="preserve">: </w:t>
       </w:r>
@@ -6014,14 +6028,14 @@
       <w:pPr>
         <w:pStyle w:val="Heading3"/>
       </w:pPr>
-      <w:bookmarkStart w:id="27" w:name="_Toc185630989"/>
+      <w:bookmarkStart w:id="24" w:name="_Toc185630989"/>
       <w:r>
         <w:t>Large Data</w:t>
       </w:r>
       <w:r>
         <w:t>base</w:t>
       </w:r>
-      <w:bookmarkEnd w:id="27"/>
+      <w:bookmarkEnd w:id="24"/>
     </w:p>
     <w:p>
       <w:pPr>
@@ -6164,6 +6178,7 @@
           <w:color w:val="auto"/>
         </w:rPr>
       </w:pPr>
+      <w:proofErr w:type="spellStart"/>
       <w:r>
         <w:rPr>
           <w:b/>
@@ -6171,6 +6186,7 @@
         </w:rPr>
         <w:t>Order_Items</w:t>
       </w:r>
+      <w:proofErr w:type="spellEnd"/>
       <w:r>
         <w:t xml:space="preserve">: </w:t>
       </w:r>
@@ -6204,14 +6220,14 @@
           <w:color w:val="auto"/>
         </w:rPr>
       </w:pPr>
-      <w:bookmarkStart w:id="28" w:name="_Toc185630990"/>
+      <w:bookmarkStart w:id="25" w:name="_Toc185630990"/>
       <w:r>
         <w:t xml:space="preserve">2.1 </w:t>
       </w:r>
       <w:r>
         <w:t>Database System Specification</w:t>
       </w:r>
-      <w:bookmarkEnd w:id="28"/>
+      <w:bookmarkEnd w:id="25"/>
     </w:p>
     <w:p>
       <w:r>
@@ -6379,14 +6395,14 @@
       <w:pPr>
         <w:pStyle w:val="Heading1"/>
       </w:pPr>
-      <w:bookmarkStart w:id="29" w:name="_Toc185630991"/>
+      <w:bookmarkStart w:id="26" w:name="_Toc185630991"/>
       <w:r>
         <w:t xml:space="preserve">2.2 </w:t>
       </w:r>
       <w:r>
         <w:t>Resulting Datasets</w:t>
       </w:r>
-      <w:bookmarkEnd w:id="29"/>
+      <w:bookmarkEnd w:id="26"/>
     </w:p>
     <w:p>
       <w:r>
@@ -6517,7 +6533,7 @@
       <w:pPr>
         <w:pStyle w:val="Heading1"/>
       </w:pPr>
-      <w:bookmarkStart w:id="30" w:name="_Toc185630992"/>
+      <w:bookmarkStart w:id="27" w:name="_Toc185630992"/>
       <w:r>
         <w:lastRenderedPageBreak/>
         <w:t xml:space="preserve">2.3 </w:t>
@@ -6525,7 +6541,7 @@
       <w:r>
         <w:t>Definition of Execution Time</w:t>
       </w:r>
-      <w:bookmarkEnd w:id="30"/>
+      <w:bookmarkEnd w:id="27"/>
     </w:p>
     <w:p>
       <w:pPr>
@@ -6586,14 +6602,14 @@
           <w:bCs/>
         </w:rPr>
       </w:pPr>
-      <w:bookmarkStart w:id="31" w:name="_Toc185630993"/>
+      <w:bookmarkStart w:id="28" w:name="_Toc185630993"/>
       <w:r>
         <w:t xml:space="preserve">2.4 </w:t>
       </w:r>
       <w:r>
         <w:t>Queries Executed in Experiments</w:t>
       </w:r>
-      <w:bookmarkEnd w:id="31"/>
+      <w:bookmarkEnd w:id="28"/>
     </w:p>
     <w:p>
       <w:r>
@@ -7468,7 +7484,7 @@
           <w:noProof/>
         </w:rPr>
         <w:drawing>
-          <wp:anchor distT="0" distB="0" distL="114300" distR="114300" simplePos="0" relativeHeight="251666432" behindDoc="1" locked="0" layoutInCell="1" allowOverlap="1" wp14:anchorId="4A874FBE" wp14:editId="2EAEBCA9">
+          <wp:anchor distT="0" distB="0" distL="114300" distR="114300" simplePos="0" relativeHeight="251666432" behindDoc="1" locked="0" layoutInCell="1" allowOverlap="1" wp14:anchorId="4A874FBE" wp14:editId="0032E54A">
             <wp:simplePos x="0" y="0"/>
             <wp:positionH relativeFrom="column">
               <wp:posOffset>841375</wp:posOffset>
@@ -7636,14 +7652,14 @@
       <w:pPr>
         <w:pStyle w:val="Heading1"/>
       </w:pPr>
-      <w:bookmarkStart w:id="32" w:name="_Toc185630994"/>
+      <w:bookmarkStart w:id="29" w:name="_Toc185630994"/>
       <w:r>
         <w:t xml:space="preserve">2.5 </w:t>
       </w:r>
       <w:r>
         <w:t>Indexing Strategies</w:t>
       </w:r>
-      <w:bookmarkEnd w:id="32"/>
+      <w:bookmarkEnd w:id="29"/>
     </w:p>
     <w:p>
       <w:pPr>
@@ -7989,14 +8005,14 @@
       <w:pPr>
         <w:pStyle w:val="Heading1"/>
       </w:pPr>
-      <w:bookmarkStart w:id="33" w:name="_Toc185630995"/>
+      <w:bookmarkStart w:id="30" w:name="_Toc185630995"/>
       <w:r>
         <w:t xml:space="preserve">2.6 </w:t>
       </w:r>
       <w:r>
         <w:t>Database System Configurations</w:t>
       </w:r>
-      <w:bookmarkEnd w:id="33"/>
+      <w:bookmarkEnd w:id="30"/>
     </w:p>
     <w:p>
       <w:pPr>
@@ -8084,7 +8100,7 @@
           <w:szCs w:val="28"/>
         </w:rPr>
       </w:pPr>
-      <w:bookmarkStart w:id="34" w:name="_Toc185630996"/>
+      <w:bookmarkStart w:id="31" w:name="_Toc185630996"/>
       <w:r>
         <w:rPr>
           <w:rStyle w:val="Strong"/>
@@ -8096,7 +8112,7 @@
         </w:rPr>
         <w:t>Configurations Used</w:t>
       </w:r>
-      <w:bookmarkEnd w:id="34"/>
+      <w:bookmarkEnd w:id="31"/>
     </w:p>
     <w:p>
       <w:pPr>
@@ -8163,6 +8179,7 @@
           <w:color w:val="000000" w:themeColor="text1"/>
         </w:rPr>
       </w:pPr>
+      <w:proofErr w:type="spellStart"/>
       <w:r>
         <w:rPr>
           <w:rStyle w:val="Strong"/>
@@ -8171,7 +8188,18 @@
           <w:bCs w:val="0"/>
           <w:color w:val="000000" w:themeColor="text1"/>
         </w:rPr>
-        <w:t>shared_buffers = 1GB</w:t>
+        <w:t>shared_buffers</w:t>
+      </w:r>
+      <w:proofErr w:type="spellEnd"/>
+      <w:r>
+        <w:rPr>
+          <w:rStyle w:val="Strong"/>
+          <w:rFonts w:asciiTheme="majorBidi" w:eastAsiaTheme="majorEastAsia" w:hAnsiTheme="majorBidi" w:cstheme="majorBidi"/>
+          <w:b w:val="0"/>
+          <w:bCs w:val="0"/>
+          <w:color w:val="000000" w:themeColor="text1"/>
+        </w:rPr>
+        <w:t xml:space="preserve"> = 1GB</w:t>
       </w:r>
     </w:p>
     <w:p>
@@ -8189,6 +8217,7 @@
           <w:color w:val="000000" w:themeColor="text1"/>
         </w:rPr>
       </w:pPr>
+      <w:proofErr w:type="spellStart"/>
       <w:r>
         <w:rPr>
           <w:rStyle w:val="Strong"/>
@@ -8197,7 +8226,18 @@
           <w:bCs w:val="0"/>
           <w:color w:val="000000" w:themeColor="text1"/>
         </w:rPr>
-        <w:t>work_mem = 16MB</w:t>
+        <w:t>work_mem</w:t>
+      </w:r>
+      <w:proofErr w:type="spellEnd"/>
+      <w:r>
+        <w:rPr>
+          <w:rStyle w:val="Strong"/>
+          <w:rFonts w:asciiTheme="majorBidi" w:eastAsiaTheme="majorEastAsia" w:hAnsiTheme="majorBidi" w:cstheme="majorBidi"/>
+          <w:b w:val="0"/>
+          <w:bCs w:val="0"/>
+          <w:color w:val="000000" w:themeColor="text1"/>
+        </w:rPr>
+        <w:t xml:space="preserve"> = 16MB</w:t>
       </w:r>
     </w:p>
     <w:p>
@@ -8215,6 +8255,7 @@
           <w:color w:val="000000" w:themeColor="text1"/>
         </w:rPr>
       </w:pPr>
+      <w:proofErr w:type="spellStart"/>
       <w:r>
         <w:rPr>
           <w:rStyle w:val="Strong"/>
@@ -8223,7 +8264,18 @@
           <w:bCs w:val="0"/>
           <w:color w:val="000000" w:themeColor="text1"/>
         </w:rPr>
-        <w:t>effective_cache_size = 4GB</w:t>
+        <w:t>effective_cache_size</w:t>
+      </w:r>
+      <w:proofErr w:type="spellEnd"/>
+      <w:r>
+        <w:rPr>
+          <w:rStyle w:val="Strong"/>
+          <w:rFonts w:asciiTheme="majorBidi" w:eastAsiaTheme="majorEastAsia" w:hAnsiTheme="majorBidi" w:cstheme="majorBidi"/>
+          <w:b w:val="0"/>
+          <w:bCs w:val="0"/>
+          <w:color w:val="000000" w:themeColor="text1"/>
+        </w:rPr>
+        <w:t xml:space="preserve"> = 4GB</w:t>
       </w:r>
     </w:p>
     <w:p>
@@ -8242,6 +8294,7 @@
           <w:color w:val="000000" w:themeColor="text1"/>
         </w:rPr>
       </w:pPr>
+      <w:proofErr w:type="spellStart"/>
       <w:r>
         <w:rPr>
           <w:rStyle w:val="Strong"/>
@@ -8250,7 +8303,18 @@
           <w:bCs w:val="0"/>
           <w:color w:val="000000" w:themeColor="text1"/>
         </w:rPr>
-        <w:t>maintenance_work_mem = 512MB</w:t>
+        <w:t>maintenance_work_mem</w:t>
+      </w:r>
+      <w:proofErr w:type="spellEnd"/>
+      <w:r>
+        <w:rPr>
+          <w:rStyle w:val="Strong"/>
+          <w:rFonts w:asciiTheme="majorBidi" w:eastAsiaTheme="majorEastAsia" w:hAnsiTheme="majorBidi" w:cstheme="majorBidi"/>
+          <w:b w:val="0"/>
+          <w:bCs w:val="0"/>
+          <w:color w:val="000000" w:themeColor="text1"/>
+        </w:rPr>
+        <w:t xml:space="preserve"> = 512MB</w:t>
       </w:r>
     </w:p>
     <w:p>
@@ -8279,6 +8343,7 @@
           <w:docGrid w:linePitch="360"/>
         </w:sectPr>
       </w:pPr>
+      <w:proofErr w:type="spellStart"/>
       <w:r>
         <w:rPr>
           <w:rStyle w:val="Strong"/>
@@ -8287,7 +8352,18 @@
           <w:bCs w:val="0"/>
           <w:color w:val="000000" w:themeColor="text1"/>
         </w:rPr>
-        <w:t>max_parallel_workers_per_gather = 2</w:t>
+        <w:t>max_parallel_workers_per_gather</w:t>
+      </w:r>
+      <w:proofErr w:type="spellEnd"/>
+      <w:r>
+        <w:rPr>
+          <w:rStyle w:val="Strong"/>
+          <w:rFonts w:asciiTheme="majorBidi" w:eastAsiaTheme="majorEastAsia" w:hAnsiTheme="majorBidi" w:cstheme="majorBidi"/>
+          <w:b w:val="0"/>
+          <w:bCs w:val="0"/>
+          <w:color w:val="000000" w:themeColor="text1"/>
+        </w:rPr>
+        <w:t xml:space="preserve"> = 2</w:t>
       </w:r>
     </w:p>
     <w:p>
@@ -8355,6 +8431,7 @@
           <w:color w:val="000000" w:themeColor="text1"/>
         </w:rPr>
       </w:pPr>
+      <w:proofErr w:type="spellStart"/>
       <w:r>
         <w:rPr>
           <w:rStyle w:val="Strong"/>
@@ -8363,7 +8440,18 @@
           <w:bCs w:val="0"/>
           <w:color w:val="000000" w:themeColor="text1"/>
         </w:rPr>
-        <w:t>shared_buffers = 2GB</w:t>
+        <w:t>shared_buffers</w:t>
+      </w:r>
+      <w:proofErr w:type="spellEnd"/>
+      <w:r>
+        <w:rPr>
+          <w:rStyle w:val="Strong"/>
+          <w:rFonts w:asciiTheme="majorBidi" w:eastAsiaTheme="majorEastAsia" w:hAnsiTheme="majorBidi" w:cstheme="majorBidi"/>
+          <w:b w:val="0"/>
+          <w:bCs w:val="0"/>
+          <w:color w:val="000000" w:themeColor="text1"/>
+        </w:rPr>
+        <w:t xml:space="preserve"> = 2GB</w:t>
       </w:r>
     </w:p>
     <w:p>
@@ -8381,6 +8469,7 @@
           <w:color w:val="000000" w:themeColor="text1"/>
         </w:rPr>
       </w:pPr>
+      <w:proofErr w:type="spellStart"/>
       <w:r>
         <w:rPr>
           <w:rStyle w:val="Strong"/>
@@ -8389,7 +8478,18 @@
           <w:bCs w:val="0"/>
           <w:color w:val="000000" w:themeColor="text1"/>
         </w:rPr>
-        <w:t>work_mem = 32MB</w:t>
+        <w:t>work_mem</w:t>
+      </w:r>
+      <w:proofErr w:type="spellEnd"/>
+      <w:r>
+        <w:rPr>
+          <w:rStyle w:val="Strong"/>
+          <w:rFonts w:asciiTheme="majorBidi" w:eastAsiaTheme="majorEastAsia" w:hAnsiTheme="majorBidi" w:cstheme="majorBidi"/>
+          <w:b w:val="0"/>
+          <w:bCs w:val="0"/>
+          <w:color w:val="000000" w:themeColor="text1"/>
+        </w:rPr>
+        <w:t xml:space="preserve"> = 32MB</w:t>
       </w:r>
     </w:p>
     <w:p>
@@ -8407,6 +8507,7 @@
           <w:color w:val="000000" w:themeColor="text1"/>
         </w:rPr>
       </w:pPr>
+      <w:proofErr w:type="spellStart"/>
       <w:r>
         <w:rPr>
           <w:rStyle w:val="Strong"/>
@@ -8415,7 +8516,18 @@
           <w:bCs w:val="0"/>
           <w:color w:val="000000" w:themeColor="text1"/>
         </w:rPr>
-        <w:t>effective_cache_size = 6GB</w:t>
+        <w:t>effective_cache_size</w:t>
+      </w:r>
+      <w:proofErr w:type="spellEnd"/>
+      <w:r>
+        <w:rPr>
+          <w:rStyle w:val="Strong"/>
+          <w:rFonts w:asciiTheme="majorBidi" w:eastAsiaTheme="majorEastAsia" w:hAnsiTheme="majorBidi" w:cstheme="majorBidi"/>
+          <w:b w:val="0"/>
+          <w:bCs w:val="0"/>
+          <w:color w:val="000000" w:themeColor="text1"/>
+        </w:rPr>
+        <w:t xml:space="preserve"> = 6GB</w:t>
       </w:r>
     </w:p>
     <w:p>
@@ -8434,6 +8546,7 @@
           <w:color w:val="000000" w:themeColor="text1"/>
         </w:rPr>
       </w:pPr>
+      <w:proofErr w:type="spellStart"/>
       <w:r>
         <w:rPr>
           <w:rStyle w:val="Strong"/>
@@ -8442,7 +8555,18 @@
           <w:bCs w:val="0"/>
           <w:color w:val="000000" w:themeColor="text1"/>
         </w:rPr>
-        <w:t>maintenance_work_mem = 1GB</w:t>
+        <w:t>maintenance_work_mem</w:t>
+      </w:r>
+      <w:proofErr w:type="spellEnd"/>
+      <w:r>
+        <w:rPr>
+          <w:rStyle w:val="Strong"/>
+          <w:rFonts w:asciiTheme="majorBidi" w:eastAsiaTheme="majorEastAsia" w:hAnsiTheme="majorBidi" w:cstheme="majorBidi"/>
+          <w:b w:val="0"/>
+          <w:bCs w:val="0"/>
+          <w:color w:val="000000" w:themeColor="text1"/>
+        </w:rPr>
+        <w:t xml:space="preserve"> = 1GB</w:t>
       </w:r>
     </w:p>
     <w:p>
@@ -8471,6 +8595,7 @@
           <w:docGrid w:linePitch="360"/>
         </w:sectPr>
       </w:pPr>
+      <w:proofErr w:type="spellStart"/>
       <w:r>
         <w:rPr>
           <w:rStyle w:val="Strong"/>
@@ -8479,7 +8604,18 @@
           <w:bCs w:val="0"/>
           <w:color w:val="000000" w:themeColor="text1"/>
         </w:rPr>
-        <w:t>max_parallel_workers_per_gather = 4</w:t>
+        <w:t>max_parallel_workers_per_gather</w:t>
+      </w:r>
+      <w:proofErr w:type="spellEnd"/>
+      <w:r>
+        <w:rPr>
+          <w:rStyle w:val="Strong"/>
+          <w:rFonts w:asciiTheme="majorBidi" w:eastAsiaTheme="majorEastAsia" w:hAnsiTheme="majorBidi" w:cstheme="majorBidi"/>
+          <w:b w:val="0"/>
+          <w:bCs w:val="0"/>
+          <w:color w:val="000000" w:themeColor="text1"/>
+        </w:rPr>
+        <w:t xml:space="preserve"> = 4</w:t>
       </w:r>
     </w:p>
     <w:p>
@@ -8512,7 +8648,7 @@
           <w:rFonts w:eastAsia="Times New Roman"/>
         </w:rPr>
       </w:pPr>
-      <w:bookmarkStart w:id="35" w:name="_Toc185630997"/>
+      <w:bookmarkStart w:id="32" w:name="_Toc185630997"/>
       <w:r>
         <w:rPr>
           <w:rStyle w:val="Strong"/>
@@ -8539,7 +8675,7 @@
         </w:rPr>
         <w:t xml:space="preserve"> Procedure</w:t>
       </w:r>
-      <w:bookmarkEnd w:id="35"/>
+      <w:bookmarkEnd w:id="32"/>
     </w:p>
     <w:p>
       <w:pPr>
@@ -8699,14 +8835,14 @@
       <w:pPr>
         <w:pStyle w:val="Heading1"/>
       </w:pPr>
-      <w:bookmarkStart w:id="36" w:name="_Toc185630998"/>
+      <w:bookmarkStart w:id="33" w:name="_Toc185630998"/>
       <w:r>
         <w:t xml:space="preserve">2.8 </w:t>
       </w:r>
       <w:r>
         <w:t>Performance Metrics</w:t>
       </w:r>
-      <w:bookmarkEnd w:id="36"/>
+      <w:bookmarkEnd w:id="33"/>
     </w:p>
     <w:p>
       <w:pPr>
@@ -8723,7 +8859,25 @@
           <w:bCs/>
           <w:color w:val="auto"/>
         </w:rPr>
-        <w:t>Execution Time (ms):</w:t>
+        <w:t>Execution Time (</w:t>
+      </w:r>
+      <w:proofErr w:type="spellStart"/>
+      <w:r>
+        <w:rPr>
+          <w:b/>
+          <w:bCs/>
+          <w:color w:val="auto"/>
+        </w:rPr>
+        <w:t>ms</w:t>
+      </w:r>
+      <w:proofErr w:type="spellEnd"/>
+      <w:r>
+        <w:rPr>
+          <w:b/>
+          <w:bCs/>
+          <w:color w:val="auto"/>
+        </w:rPr>
+        <w:t>):</w:t>
       </w:r>
       <w:r>
         <w:rPr>
@@ -8766,14 +8920,14 @@
       <w:pPr>
         <w:pStyle w:val="Heading1"/>
       </w:pPr>
-      <w:bookmarkStart w:id="37" w:name="_Toc185630999"/>
+      <w:bookmarkStart w:id="34" w:name="_Toc185630999"/>
       <w:r>
         <w:t xml:space="preserve">2.9 </w:t>
       </w:r>
       <w:r>
         <w:t>Statistical Analysis</w:t>
       </w:r>
-      <w:bookmarkEnd w:id="37"/>
+      <w:bookmarkEnd w:id="34"/>
     </w:p>
     <w:p>
       <w:pPr>
@@ -8949,7 +9103,15 @@
         <w:t xml:space="preserve">: </w:t>
       </w:r>
       <w:r>
-        <w:t>Examined correlations between execution time and RunNumber to detect trends or anomalies.</w:t>
+        <w:t xml:space="preserve">Examined correlations between execution time and </w:t>
+      </w:r>
+      <w:proofErr w:type="spellStart"/>
+      <w:r>
+        <w:t>RunNumber</w:t>
+      </w:r>
+      <w:proofErr w:type="spellEnd"/>
+      <w:r>
+        <w:t xml:space="preserve"> to detect trends or anomalies.</w:t>
       </w:r>
     </w:p>
     <w:p>
@@ -8978,12 +9140,12 @@
       <w:pPr>
         <w:pStyle w:val="Heading3"/>
       </w:pPr>
-      <w:bookmarkStart w:id="38" w:name="_Toc185631000"/>
+      <w:bookmarkStart w:id="35" w:name="_Toc185631000"/>
       <w:r>
         <w:lastRenderedPageBreak/>
         <w:t>Graphic Visualization</w:t>
       </w:r>
-      <w:bookmarkEnd w:id="38"/>
+      <w:bookmarkEnd w:id="35"/>
     </w:p>
     <w:tbl>
       <w:tblPr>
@@ -9063,7 +9225,7 @@
                                       <w:noProof/>
                                     </w:rPr>
                                   </w:pPr>
-                                  <w:bookmarkStart w:id="39" w:name="_Toc185629947"/>
+                                  <w:bookmarkStart w:id="36" w:name="_Toc185629947"/>
                                   <w:r>
                                     <w:t xml:space="preserve">Figure </w:t>
                                   </w:r>
@@ -9085,7 +9247,7 @@
                                   <w:r>
                                     <w:t xml:space="preserve"> histogram</w:t>
                                   </w:r>
-                                  <w:bookmarkEnd w:id="39"/>
+                                  <w:bookmarkEnd w:id="36"/>
                                 </w:p>
                               </w:txbxContent>
                             </wps:txbx>
@@ -9260,7 +9422,7 @@
                                       <w:noProof/>
                                     </w:rPr>
                                   </w:pPr>
-                                  <w:bookmarkStart w:id="41" w:name="_Toc185629948"/>
+                                  <w:bookmarkStart w:id="37" w:name="_Toc185629948"/>
                                   <w:r>
                                     <w:t xml:space="preserve">Figure </w:t>
                                   </w:r>
@@ -9285,7 +9447,7 @@
                                     </w:rPr>
                                     <w:t xml:space="preserve"> histogram</w:t>
                                   </w:r>
-                                  <w:bookmarkEnd w:id="41"/>
+                                  <w:bookmarkEnd w:id="37"/>
                                 </w:p>
                               </w:txbxContent>
                             </wps:txbx>
@@ -9472,7 +9634,7 @@
                                       <w:szCs w:val="10"/>
                                     </w:rPr>
                                   </w:pPr>
-                                  <w:bookmarkStart w:id="43" w:name="_Toc185629949"/>
+                                  <w:bookmarkStart w:id="38" w:name="_Toc185629949"/>
                                   <w:r>
                                     <w:t xml:space="preserve">Figure </w:t>
                                   </w:r>
@@ -9488,7 +9650,7 @@
                                   <w:r>
                                     <w:t xml:space="preserve"> heatmap</w:t>
                                   </w:r>
-                                  <w:bookmarkEnd w:id="43"/>
+                                  <w:bookmarkEnd w:id="38"/>
                                 </w:p>
                               </w:txbxContent>
                             </wps:txbx>
@@ -9654,7 +9816,7 @@
                                       <w:noProof/>
                                     </w:rPr>
                                   </w:pPr>
-                                  <w:bookmarkStart w:id="45" w:name="_Toc185629950"/>
+                                  <w:bookmarkStart w:id="39" w:name="_Toc185629950"/>
                                   <w:r>
                                     <w:t xml:space="preserve">Figure </w:t>
                                   </w:r>
@@ -9679,7 +9841,7 @@
                                     </w:rPr>
                                     <w:t xml:space="preserve"> heatmap</w:t>
                                   </w:r>
-                                  <w:bookmarkEnd w:id="45"/>
+                                  <w:bookmarkEnd w:id="39"/>
                                 </w:p>
                               </w:txbxContent>
                             </wps:txbx>
@@ -9857,7 +10019,7 @@
                                       <w:noProof/>
                                     </w:rPr>
                                   </w:pPr>
-                                  <w:bookmarkStart w:id="47" w:name="_Toc185629951"/>
+                                  <w:bookmarkStart w:id="40" w:name="_Toc185629951"/>
                                   <w:r>
                                     <w:t xml:space="preserve">Figure </w:t>
                                   </w:r>
@@ -9873,7 +10035,7 @@
                                   <w:r>
                                     <w:t xml:space="preserve"> bar chart</w:t>
                                   </w:r>
-                                  <w:bookmarkEnd w:id="47"/>
+                                  <w:bookmarkEnd w:id="40"/>
                                 </w:p>
                               </w:txbxContent>
                             </wps:txbx>
@@ -10037,7 +10199,7 @@
                                       <w:noProof/>
                                     </w:rPr>
                                   </w:pPr>
-                                  <w:bookmarkStart w:id="49" w:name="_Toc185629952"/>
+                                  <w:bookmarkStart w:id="41" w:name="_Toc185629952"/>
                                   <w:r>
                                     <w:t xml:space="preserve">Figure </w:t>
                                   </w:r>
@@ -10068,7 +10230,7 @@
                                     </w:rPr>
                                     <w:t>t</w:t>
                                   </w:r>
-                                  <w:bookmarkEnd w:id="49"/>
+                                  <w:bookmarkEnd w:id="41"/>
                                 </w:p>
                               </w:txbxContent>
                             </wps:txbx>
@@ -10200,39 +10362,39 @@
         <w:suppressAutoHyphens w:val="0"/>
         <w:spacing w:after="160" w:line="259" w:lineRule="auto"/>
       </w:pPr>
-      <w:bookmarkStart w:id="51" w:name="_Toc184395960"/>
+      <w:bookmarkStart w:id="42" w:name="_Toc184395960"/>
     </w:p>
     <w:p>
       <w:pPr>
         <w:pStyle w:val="Heading1"/>
       </w:pPr>
-      <w:bookmarkStart w:id="52" w:name="_Toc185631001"/>
+      <w:bookmarkStart w:id="43" w:name="_Toc185631001"/>
       <w:r>
         <w:lastRenderedPageBreak/>
         <w:t>3. Results and Discussion</w:t>
       </w:r>
-      <w:bookmarkEnd w:id="52"/>
+      <w:bookmarkEnd w:id="43"/>
     </w:p>
     <w:p>
       <w:pPr>
         <w:pStyle w:val="Heading2"/>
       </w:pPr>
-      <w:bookmarkStart w:id="53" w:name="_Toc185631002"/>
+      <w:bookmarkStart w:id="44" w:name="_Toc185631002"/>
       <w:r>
         <w:t>3.1 Descriptive Statistics</w:t>
       </w:r>
-      <w:bookmarkEnd w:id="51"/>
-      <w:bookmarkEnd w:id="53"/>
+      <w:bookmarkEnd w:id="42"/>
+      <w:bookmarkEnd w:id="44"/>
     </w:p>
     <w:p>
       <w:pPr>
         <w:pStyle w:val="Heading3"/>
       </w:pPr>
-      <w:bookmarkStart w:id="54" w:name="_Toc185631003"/>
+      <w:bookmarkStart w:id="45" w:name="_Toc185631003"/>
       <w:r>
         <w:t>Medium Dataset - Baseline Configuration</w:t>
       </w:r>
-      <w:bookmarkEnd w:id="54"/>
+      <w:bookmarkEnd w:id="45"/>
     </w:p>
     <w:tbl>
       <w:tblPr>
@@ -10334,7 +10496,29 @@
                 <w:sz w:val="18"/>
                 <w:szCs w:val="18"/>
               </w:rPr>
-              <w:t>Mean Execution Time (ms)</w:t>
+              <w:t>Mean Execution Time (</w:t>
+            </w:r>
+            <w:proofErr w:type="spellStart"/>
+            <w:r>
+              <w:rPr>
+                <w:b/>
+                <w:bCs/>
+                <w:color w:val="156082" w:themeColor="accent1"/>
+                <w:sz w:val="18"/>
+                <w:szCs w:val="18"/>
+              </w:rPr>
+              <w:t>ms</w:t>
+            </w:r>
+            <w:proofErr w:type="spellEnd"/>
+            <w:r>
+              <w:rPr>
+                <w:b/>
+                <w:bCs/>
+                <w:color w:val="156082" w:themeColor="accent1"/>
+                <w:sz w:val="18"/>
+                <w:szCs w:val="18"/>
+              </w:rPr>
+              <w:t>)</w:t>
             </w:r>
           </w:p>
         </w:tc>
@@ -11484,7 +11668,25 @@
           <w:sz w:val="18"/>
           <w:szCs w:val="18"/>
         </w:rPr>
-        <w:t>Table 1: Mean Execution Times (ms) - Medium Baseline</w:t>
+        <w:t>Table 1: Mean Execution Times (</w:t>
+      </w:r>
+      <w:proofErr w:type="spellStart"/>
+      <w:r>
+        <w:rPr>
+          <w:color w:val="auto"/>
+          <w:sz w:val="18"/>
+          <w:szCs w:val="18"/>
+        </w:rPr>
+        <w:t>ms</w:t>
+      </w:r>
+      <w:proofErr w:type="spellEnd"/>
+      <w:r>
+        <w:rPr>
+          <w:color w:val="auto"/>
+          <w:sz w:val="18"/>
+          <w:szCs w:val="18"/>
+        </w:rPr>
+        <w:t>) - Medium Baseline</w:t>
       </w:r>
     </w:p>
     <w:p>
@@ -11552,11 +11754,11 @@
       <w:pPr>
         <w:pStyle w:val="Heading3"/>
       </w:pPr>
-      <w:bookmarkStart w:id="55" w:name="_Toc185631004"/>
+      <w:bookmarkStart w:id="46" w:name="_Toc185631004"/>
       <w:r>
         <w:t>Medium Dataset - High Memory Configuration</w:t>
       </w:r>
-      <w:bookmarkEnd w:id="55"/>
+      <w:bookmarkEnd w:id="46"/>
     </w:p>
     <w:tbl>
       <w:tblPr>
@@ -11651,7 +11853,29 @@
                 <w:sz w:val="18"/>
                 <w:szCs w:val="18"/>
               </w:rPr>
-              <w:t>Mean Execution Time (ms)</w:t>
+              <w:t>Mean Execution Time (</w:t>
+            </w:r>
+            <w:proofErr w:type="spellStart"/>
+            <w:r>
+              <w:rPr>
+                <w:b/>
+                <w:bCs/>
+                <w:color w:val="156082" w:themeColor="accent1"/>
+                <w:sz w:val="18"/>
+                <w:szCs w:val="18"/>
+              </w:rPr>
+              <w:t>ms</w:t>
+            </w:r>
+            <w:proofErr w:type="spellEnd"/>
+            <w:r>
+              <w:rPr>
+                <w:b/>
+                <w:bCs/>
+                <w:color w:val="156082" w:themeColor="accent1"/>
+                <w:sz w:val="18"/>
+                <w:szCs w:val="18"/>
+              </w:rPr>
+              <w:t>)</w:t>
             </w:r>
           </w:p>
         </w:tc>
@@ -12235,7 +12459,25 @@
           <w:sz w:val="18"/>
           <w:szCs w:val="18"/>
         </w:rPr>
-        <w:t>Table 2: Mean Execution Times (ms) - Medium High Memory</w:t>
+        <w:t>Table 2: Mean Execution Times (</w:t>
+      </w:r>
+      <w:proofErr w:type="spellStart"/>
+      <w:r>
+        <w:rPr>
+          <w:color w:val="auto"/>
+          <w:sz w:val="18"/>
+          <w:szCs w:val="18"/>
+        </w:rPr>
+        <w:t>ms</w:t>
+      </w:r>
+      <w:proofErr w:type="spellEnd"/>
+      <w:r>
+        <w:rPr>
+          <w:color w:val="auto"/>
+          <w:sz w:val="18"/>
+          <w:szCs w:val="18"/>
+        </w:rPr>
+        <w:t>) - Medium High Memory</w:t>
       </w:r>
     </w:p>
     <w:p>
@@ -12284,12 +12526,12 @@
       <w:pPr>
         <w:pStyle w:val="Heading3"/>
       </w:pPr>
-      <w:bookmarkStart w:id="56" w:name="_Toc185631005"/>
+      <w:bookmarkStart w:id="47" w:name="_Toc185631005"/>
       <w:r>
         <w:lastRenderedPageBreak/>
         <w:t>Large Dataset - Baseline Configuration</w:t>
       </w:r>
-      <w:bookmarkEnd w:id="56"/>
+      <w:bookmarkEnd w:id="47"/>
     </w:p>
     <w:tbl>
       <w:tblPr>
@@ -12384,7 +12626,29 @@
                 <w:sz w:val="18"/>
                 <w:szCs w:val="18"/>
               </w:rPr>
-              <w:t>Mean Execution Time (ms)</w:t>
+              <w:t>Mean Execution Time (</w:t>
+            </w:r>
+            <w:proofErr w:type="spellStart"/>
+            <w:r>
+              <w:rPr>
+                <w:b/>
+                <w:bCs/>
+                <w:color w:val="156082" w:themeColor="accent1"/>
+                <w:sz w:val="18"/>
+                <w:szCs w:val="18"/>
+              </w:rPr>
+              <w:t>ms</w:t>
+            </w:r>
+            <w:proofErr w:type="spellEnd"/>
+            <w:r>
+              <w:rPr>
+                <w:b/>
+                <w:bCs/>
+                <w:color w:val="156082" w:themeColor="accent1"/>
+                <w:sz w:val="18"/>
+                <w:szCs w:val="18"/>
+              </w:rPr>
+              <w:t>)</w:t>
             </w:r>
           </w:p>
         </w:tc>
@@ -12961,7 +13225,25 @@
           <w:sz w:val="18"/>
           <w:szCs w:val="18"/>
         </w:rPr>
-        <w:t>Table 3: Mean Execution Times (ms) - Large Baseline</w:t>
+        <w:t>Table 3: Mean Execution Times (</w:t>
+      </w:r>
+      <w:proofErr w:type="spellStart"/>
+      <w:r>
+        <w:rPr>
+          <w:color w:val="auto"/>
+          <w:sz w:val="18"/>
+          <w:szCs w:val="18"/>
+        </w:rPr>
+        <w:t>ms</w:t>
+      </w:r>
+      <w:proofErr w:type="spellEnd"/>
+      <w:r>
+        <w:rPr>
+          <w:color w:val="auto"/>
+          <w:sz w:val="18"/>
+          <w:szCs w:val="18"/>
+        </w:rPr>
+        <w:t>) - Large Baseline</w:t>
       </w:r>
     </w:p>
     <w:p>
@@ -13008,11 +13290,11 @@
       <w:pPr>
         <w:pStyle w:val="Heading3"/>
       </w:pPr>
-      <w:bookmarkStart w:id="57" w:name="_Toc185631006"/>
+      <w:bookmarkStart w:id="48" w:name="_Toc185631006"/>
       <w:r>
         <w:t>Large Dataset - High Memory Configuration</w:t>
       </w:r>
-      <w:bookmarkEnd w:id="57"/>
+      <w:bookmarkEnd w:id="48"/>
     </w:p>
     <w:tbl>
       <w:tblPr>
@@ -13106,7 +13388,29 @@
                 <w:sz w:val="18"/>
                 <w:szCs w:val="18"/>
               </w:rPr>
-              <w:t>Mean Execution Time (ms)</w:t>
+              <w:t>Mean Execution Time (</w:t>
+            </w:r>
+            <w:proofErr w:type="spellStart"/>
+            <w:r>
+              <w:rPr>
+                <w:b/>
+                <w:bCs/>
+                <w:color w:val="156082" w:themeColor="accent1"/>
+                <w:sz w:val="18"/>
+                <w:szCs w:val="18"/>
+              </w:rPr>
+              <w:t>ms</w:t>
+            </w:r>
+            <w:proofErr w:type="spellEnd"/>
+            <w:r>
+              <w:rPr>
+                <w:b/>
+                <w:bCs/>
+                <w:color w:val="156082" w:themeColor="accent1"/>
+                <w:sz w:val="18"/>
+                <w:szCs w:val="18"/>
+              </w:rPr>
+              <w:t>)</w:t>
             </w:r>
           </w:p>
         </w:tc>
@@ -13688,7 +13992,25 @@
           <w:sz w:val="18"/>
           <w:szCs w:val="18"/>
         </w:rPr>
-        <w:t>Table 4: Mean Execution Times (ms) - Large High Memory</w:t>
+        <w:t>Table 4: Mean Execution Times (</w:t>
+      </w:r>
+      <w:proofErr w:type="spellStart"/>
+      <w:r>
+        <w:rPr>
+          <w:color w:val="auto"/>
+          <w:sz w:val="18"/>
+          <w:szCs w:val="18"/>
+        </w:rPr>
+        <w:t>ms</w:t>
+      </w:r>
+      <w:proofErr w:type="spellEnd"/>
+      <w:r>
+        <w:rPr>
+          <w:color w:val="auto"/>
+          <w:sz w:val="18"/>
+          <w:szCs w:val="18"/>
+        </w:rPr>
+        <w:t>) - Large High Memory</w:t>
       </w:r>
     </w:p>
     <w:p>
@@ -13743,13 +14065,13 @@
       <w:pPr>
         <w:pStyle w:val="Heading2"/>
       </w:pPr>
-      <w:bookmarkStart w:id="58" w:name="_Toc185631007"/>
+      <w:bookmarkStart w:id="49" w:name="_Toc185631007"/>
       <w:r>
         <w:rPr>
           <w:noProof/>
         </w:rPr>
         <w:drawing>
-          <wp:anchor distT="0" distB="0" distL="114300" distR="114300" simplePos="0" relativeHeight="251739136" behindDoc="0" locked="0" layoutInCell="1" allowOverlap="1" wp14:anchorId="48607298" wp14:editId="2557A702">
+          <wp:anchor distT="0" distB="0" distL="114300" distR="114300" simplePos="0" relativeHeight="251739136" behindDoc="0" locked="0" layoutInCell="1" allowOverlap="1" wp14:anchorId="48607298" wp14:editId="0A4E7D8B">
             <wp:simplePos x="0" y="0"/>
             <wp:positionH relativeFrom="column">
               <wp:posOffset>3073727</wp:posOffset>
@@ -13822,7 +14144,7 @@
       <w:r>
         <w:t>3.2 ANOVA Results</w:t>
       </w:r>
-      <w:bookmarkEnd w:id="58"/>
+      <w:bookmarkEnd w:id="49"/>
     </w:p>
     <w:p>
       <w:r>
@@ -14026,7 +14348,7 @@
       <w:pPr>
         <w:pStyle w:val="Heading2"/>
       </w:pPr>
-      <w:bookmarkStart w:id="59" w:name="_Toc185631008"/>
+      <w:bookmarkStart w:id="50" w:name="_Toc185631008"/>
       <w:r>
         <w:rPr>
           <w:noProof/>
@@ -14168,7 +14490,7 @@
       <w:r>
         <w:t>3.3 Tukey's HSD Post-hoc Tests</w:t>
       </w:r>
-      <w:bookmarkEnd w:id="59"/>
+      <w:bookmarkEnd w:id="50"/>
     </w:p>
     <w:p>
       <w:pPr>
@@ -14490,7 +14812,15 @@
         <w:t>Single-column Indexes vs. No Indexes</w:t>
       </w:r>
       <w:r>
-        <w:t>: Mean difference of -22.66 ms, p &lt; 0.001</w:t>
+        <w:t xml:space="preserve">: Mean difference of -22.66 </w:t>
+      </w:r>
+      <w:proofErr w:type="spellStart"/>
+      <w:r>
+        <w:t>ms</w:t>
+      </w:r>
+      <w:proofErr w:type="spellEnd"/>
+      <w:r>
+        <w:t>, p &lt; 0.001</w:t>
       </w:r>
     </w:p>
     <w:p>
@@ -14509,7 +14839,15 @@
         <w:t>Composite Indexes vs. Single-column Indexes</w:t>
       </w:r>
       <w:r>
-        <w:t>: Mean difference of 13.38 ms, p &lt; 0.001</w:t>
+        <w:t xml:space="preserve">: Mean difference of 13.38 </w:t>
+      </w:r>
+      <w:proofErr w:type="spellStart"/>
+      <w:r>
+        <w:t>ms</w:t>
+      </w:r>
+      <w:proofErr w:type="spellEnd"/>
+      <w:r>
+        <w:t>, p &lt; 0.001</w:t>
       </w:r>
     </w:p>
     <w:p>
@@ -14582,11 +14920,11 @@
       <w:pPr>
         <w:pStyle w:val="Heading2"/>
       </w:pPr>
-      <w:bookmarkStart w:id="60" w:name="_Toc185631009"/>
+      <w:bookmarkStart w:id="51" w:name="_Toc185631009"/>
       <w:r>
         <w:t>3.4 Two-sample T-tests</w:t>
       </w:r>
-      <w:bookmarkEnd w:id="60"/>
+      <w:bookmarkEnd w:id="51"/>
     </w:p>
     <w:p>
       <w:pPr>
@@ -14728,7 +15066,7 @@
       <w:pPr>
         <w:pStyle w:val="Heading1"/>
       </w:pPr>
-      <w:bookmarkStart w:id="61" w:name="_Toc185631010"/>
+      <w:bookmarkStart w:id="52" w:name="_Toc185631010"/>
       <w:r>
         <w:rPr>
           <w:noProof/>
@@ -14800,7 +15138,7 @@
       <w:r>
         <w:t>3.5 Regression Analysis</w:t>
       </w:r>
-      <w:bookmarkEnd w:id="61"/>
+      <w:bookmarkEnd w:id="52"/>
     </w:p>
     <w:p>
       <w:r>
@@ -15091,11 +15429,11 @@
       <w:pPr>
         <w:pStyle w:val="Heading2"/>
       </w:pPr>
-      <w:bookmarkStart w:id="62" w:name="_Toc185631011"/>
+      <w:bookmarkStart w:id="53" w:name="_Toc185631011"/>
       <w:r>
         <w:t>3.6 Impact of Database Configuration</w:t>
       </w:r>
-      <w:bookmarkEnd w:id="62"/>
+      <w:bookmarkEnd w:id="53"/>
     </w:p>
     <w:p>
       <w:r>
@@ -15106,14 +15444,14 @@
       <w:pPr>
         <w:pStyle w:val="Heading2"/>
       </w:pPr>
-      <w:bookmarkStart w:id="63" w:name="_Toc185631012"/>
+      <w:bookmarkStart w:id="54" w:name="_Toc185631012"/>
       <w:r>
         <w:t>Effects Observed</w:t>
       </w:r>
       <w:r>
         <w:t>:</w:t>
       </w:r>
-      <w:bookmarkEnd w:id="63"/>
+      <w:bookmarkEnd w:id="54"/>
     </w:p>
     <w:p>
       <w:pPr>
@@ -15253,11 +15591,11 @@
       <w:pPr>
         <w:pStyle w:val="Heading2"/>
       </w:pPr>
-      <w:bookmarkStart w:id="64" w:name="_Toc185631013"/>
+      <w:bookmarkStart w:id="55" w:name="_Toc185631013"/>
       <w:r>
         <w:t>3.7 Effect of Dataset Size</w:t>
       </w:r>
-      <w:bookmarkEnd w:id="64"/>
+      <w:bookmarkEnd w:id="55"/>
     </w:p>
     <w:p>
       <w:pPr>
@@ -15378,11 +15716,11 @@
       <w:pPr>
         <w:pStyle w:val="Heading2"/>
       </w:pPr>
-      <w:bookmarkStart w:id="65" w:name="_Toc185631014"/>
+      <w:bookmarkStart w:id="56" w:name="_Toc185631014"/>
       <w:r>
         <w:t>3.8 Discussion of Findings</w:t>
       </w:r>
-      <w:bookmarkEnd w:id="65"/>
+      <w:bookmarkEnd w:id="56"/>
     </w:p>
     <w:p>
       <w:pPr>
@@ -15838,21 +16176,21 @@
       <w:pPr>
         <w:pStyle w:val="Heading2"/>
       </w:pPr>
-      <w:bookmarkStart w:id="66" w:name="_Toc185631015"/>
+      <w:bookmarkStart w:id="57" w:name="_Toc185631015"/>
       <w:r>
         <w:t>3.9 When to Use Which Index</w:t>
       </w:r>
-      <w:bookmarkEnd w:id="66"/>
+      <w:bookmarkEnd w:id="57"/>
     </w:p>
     <w:p>
       <w:pPr>
         <w:pStyle w:val="Heading3"/>
       </w:pPr>
-      <w:bookmarkStart w:id="67" w:name="_Toc185631016"/>
+      <w:bookmarkStart w:id="58" w:name="_Toc185631016"/>
       <w:r>
         <w:t>Single-column Indexes</w:t>
       </w:r>
-      <w:bookmarkEnd w:id="67"/>
+      <w:bookmarkEnd w:id="58"/>
     </w:p>
     <w:p>
       <w:pPr>
@@ -15925,7 +16263,15 @@
         <w:t xml:space="preserve"> </w:t>
       </w:r>
       <w:r>
-        <w:t>Query 1 and Query 2 where the WHERE clause filters on a single column (created_date, category).</w:t>
+        <w:t>Query 1 and Query 2 where the WHERE clause filters on a single column (</w:t>
+      </w:r>
+      <w:proofErr w:type="spellStart"/>
+      <w:r>
+        <w:t>created_date</w:t>
+      </w:r>
+      <w:proofErr w:type="spellEnd"/>
+      <w:r>
+        <w:t>, category).</w:t>
       </w:r>
     </w:p>
     <w:p>
@@ -15977,11 +16323,11 @@
       <w:pPr>
         <w:pStyle w:val="Heading3"/>
       </w:pPr>
-      <w:bookmarkStart w:id="68" w:name="_Toc185631017"/>
+      <w:bookmarkStart w:id="59" w:name="_Toc185631017"/>
       <w:r>
         <w:t>Composite Indexes</w:t>
       </w:r>
-      <w:bookmarkEnd w:id="68"/>
+      <w:bookmarkEnd w:id="59"/>
     </w:p>
     <w:p>
       <w:pPr>
@@ -16107,11 +16453,11 @@
       <w:pPr>
         <w:pStyle w:val="Heading3"/>
       </w:pPr>
-      <w:bookmarkStart w:id="69" w:name="_Toc185631018"/>
+      <w:bookmarkStart w:id="60" w:name="_Toc185631018"/>
       <w:r>
         <w:t>Partial Indexes</w:t>
       </w:r>
-      <w:bookmarkEnd w:id="69"/>
+      <w:bookmarkEnd w:id="60"/>
     </w:p>
     <w:p>
       <w:pPr>
@@ -16185,7 +16531,15 @@
         <w:t xml:space="preserve"> </w:t>
       </w:r>
       <w:r>
-        <w:t>Query 1 if most queries are for recent dates (e.g., created_date &gt; '2023-01-01').</w:t>
+        <w:t xml:space="preserve">Query 1 if most queries are for recent dates (e.g., </w:t>
+      </w:r>
+      <w:proofErr w:type="spellStart"/>
+      <w:r>
+        <w:t>created_date</w:t>
+      </w:r>
+      <w:proofErr w:type="spellEnd"/>
+      <w:r>
+        <w:t xml:space="preserve"> &gt; '2023-01-01').</w:t>
       </w:r>
     </w:p>
     <w:p>
@@ -16247,12 +16601,12 @@
       <w:pPr>
         <w:pStyle w:val="Heading3"/>
       </w:pPr>
-      <w:bookmarkStart w:id="70" w:name="_Toc185631019"/>
+      <w:bookmarkStart w:id="61" w:name="_Toc185631019"/>
       <w:r>
         <w:lastRenderedPageBreak/>
         <w:t>Expression Indexes</w:t>
       </w:r>
-      <w:bookmarkEnd w:id="70"/>
+      <w:bookmarkEnd w:id="61"/>
     </w:p>
     <w:p>
       <w:pPr>
@@ -16307,7 +16661,15 @@
         <w:t xml:space="preserve"> </w:t>
       </w:r>
       <w:r>
-        <w:t>Query 4 if emails are stored in different cases, and queries use LOWER(c.email).</w:t>
+        <w:t>Query 4 if emails are stored in different cases, and queries use LOWER(</w:t>
+      </w:r>
+      <w:proofErr w:type="spellStart"/>
+      <w:r>
+        <w:t>c.email</w:t>
+      </w:r>
+      <w:proofErr w:type="spellEnd"/>
+      <w:r>
+        <w:t>).</w:t>
       </w:r>
     </w:p>
     <w:p>
@@ -16360,11 +16722,11 @@
       <w:pPr>
         <w:pStyle w:val="Heading3"/>
       </w:pPr>
-      <w:bookmarkStart w:id="71" w:name="_Toc185631020"/>
+      <w:bookmarkStart w:id="62" w:name="_Toc185631020"/>
       <w:r>
         <w:t>Covering Indexes</w:t>
       </w:r>
-      <w:bookmarkEnd w:id="71"/>
+      <w:bookmarkEnd w:id="62"/>
     </w:p>
     <w:p>
       <w:pPr>
@@ -16419,7 +16781,23 @@
         <w:t xml:space="preserve"> </w:t>
       </w:r>
       <w:r>
-        <w:t>Query 7 where only product_id and product_name are selected.</w:t>
+        <w:t xml:space="preserve">Query 7 where only </w:t>
+      </w:r>
+      <w:proofErr w:type="spellStart"/>
+      <w:r>
+        <w:t>product_id</w:t>
+      </w:r>
+      <w:proofErr w:type="spellEnd"/>
+      <w:r>
+        <w:t xml:space="preserve"> and </w:t>
+      </w:r>
+      <w:proofErr w:type="spellStart"/>
+      <w:r>
+        <w:t>product_name</w:t>
+      </w:r>
+      <w:proofErr w:type="spellEnd"/>
+      <w:r>
+        <w:t xml:space="preserve"> are selected.</w:t>
       </w:r>
     </w:p>
     <w:p>
@@ -16475,7 +16853,7 @@
           <w:rFonts w:eastAsia="Times New Roman"/>
         </w:rPr>
       </w:pPr>
-      <w:bookmarkStart w:id="72" w:name="_Toc185631021"/>
+      <w:bookmarkStart w:id="63" w:name="_Toc185631021"/>
       <w:r>
         <w:rPr>
           <w:rStyle w:val="Strong"/>
@@ -16485,7 +16863,7 @@
         </w:rPr>
         <w:t>4. Conclusion</w:t>
       </w:r>
-      <w:bookmarkEnd w:id="72"/>
+      <w:bookmarkEnd w:id="63"/>
     </w:p>
     <w:p>
       <w:pPr>
@@ -16495,7 +16873,7 @@
           <w:rFonts w:eastAsia="Times New Roman"/>
         </w:rPr>
       </w:pPr>
-      <w:bookmarkStart w:id="73" w:name="_Toc185631022"/>
+      <w:bookmarkStart w:id="64" w:name="_Toc185631022"/>
       <w:r>
         <w:rPr>
           <w:rStyle w:val="Strong"/>
@@ -16514,7 +16892,7 @@
         </w:rPr>
         <w:t>Summary of Findings</w:t>
       </w:r>
-      <w:bookmarkEnd w:id="73"/>
+      <w:bookmarkEnd w:id="64"/>
     </w:p>
     <w:p>
       <w:pPr>
@@ -16800,7 +17178,7 @@
           <w:rFonts w:eastAsia="Times New Roman"/>
         </w:rPr>
       </w:pPr>
-      <w:bookmarkStart w:id="74" w:name="_Toc185631023"/>
+      <w:bookmarkStart w:id="65" w:name="_Toc185631023"/>
       <w:r>
         <w:rPr>
           <w:rStyle w:val="Strong"/>
@@ -16820,7 +17198,7 @@
         </w:rPr>
         <w:t>Implications for Practice</w:t>
       </w:r>
-      <w:bookmarkEnd w:id="74"/>
+      <w:bookmarkEnd w:id="65"/>
     </w:p>
     <w:p>
       <w:pPr>
@@ -17021,7 +17399,7 @@
           <w:rFonts w:eastAsia="Times New Roman"/>
         </w:rPr>
       </w:pPr>
-      <w:bookmarkStart w:id="75" w:name="_Toc185631024"/>
+      <w:bookmarkStart w:id="66" w:name="_Toc185631024"/>
       <w:r>
         <w:rPr>
           <w:rStyle w:val="Strong"/>
@@ -17040,7 +17418,7 @@
         </w:rPr>
         <w:t>Limitations</w:t>
       </w:r>
-      <w:bookmarkEnd w:id="75"/>
+      <w:bookmarkEnd w:id="66"/>
     </w:p>
     <w:p>
       <w:pPr>
@@ -17241,7 +17619,7 @@
           <w:rFonts w:eastAsia="Times New Roman"/>
         </w:rPr>
       </w:pPr>
-      <w:bookmarkStart w:id="76" w:name="_Toc185631025"/>
+      <w:bookmarkStart w:id="67" w:name="_Toc185631025"/>
       <w:r>
         <w:rPr>
           <w:rStyle w:val="Strong"/>
@@ -17260,7 +17638,7 @@
         </w:rPr>
         <w:t>Future Research</w:t>
       </w:r>
-      <w:bookmarkEnd w:id="76"/>
+      <w:bookmarkEnd w:id="67"/>
     </w:p>
     <w:p>
       <w:pPr>
@@ -17504,7 +17882,7 @@
       <w:pPr>
         <w:pStyle w:val="Heading1"/>
       </w:pPr>
-      <w:bookmarkStart w:id="77" w:name="_Toc185631026"/>
+      <w:bookmarkStart w:id="68" w:name="_Toc185631026"/>
       <w:r>
         <w:rPr>
           <w:rStyle w:val="Strong"/>
@@ -17513,7 +17891,7 @@
         </w:rPr>
         <w:t>Closing Statement</w:t>
       </w:r>
-      <w:bookmarkEnd w:id="77"/>
+      <w:bookmarkEnd w:id="68"/>
     </w:p>
     <w:p>
       <w:r>
@@ -17523,17 +17901,23 @@
     <w:p>
       <w:pPr>
         <w:pStyle w:val="Heading1"/>
-      </w:pPr>
-      <w:bookmarkStart w:id="78" w:name="_Toc185631027"/>
+        <w:rPr>
+          <w:lang w:val="fr-FR"/>
+        </w:rPr>
+      </w:pPr>
+      <w:bookmarkStart w:id="69" w:name="_Toc185631027"/>
+      <w:proofErr w:type="spellStart"/>
       <w:r>
         <w:rPr>
           <w:rStyle w:val="Strong"/>
           <w:b w:val="0"/>
           <w:bCs w:val="0"/>
+          <w:lang w:val="fr-FR"/>
         </w:rPr>
         <w:t>References</w:t>
       </w:r>
-      <w:bookmarkEnd w:id="78"/>
+      <w:bookmarkEnd w:id="69"/>
+      <w:proofErr w:type="spellEnd"/>
     </w:p>
     <w:p>
       <w:pPr>
@@ -17591,7 +17975,15 @@
         <w:t>SQL Performance Tuning</w:t>
       </w:r>
       <w:r>
-        <w:t>. DataWorld Publications</w:t>
+        <w:t xml:space="preserve">. </w:t>
+      </w:r>
+      <w:proofErr w:type="spellStart"/>
+      <w:r>
+        <w:t>DataWorld</w:t>
+      </w:r>
+      <w:proofErr w:type="spellEnd"/>
+      <w:r>
+        <w:t xml:space="preserve"> Publications</w:t>
       </w:r>
     </w:p>
     <w:p>
@@ -17601,14 +17993,14 @@
           <w:rFonts w:eastAsia="Times New Roman"/>
         </w:rPr>
       </w:pPr>
-      <w:bookmarkStart w:id="79" w:name="_Toc185631028"/>
+      <w:bookmarkStart w:id="70" w:name="_Toc185631028"/>
       <w:r>
         <w:rPr>
           <w:rFonts w:eastAsia="Times New Roman"/>
         </w:rPr>
         <w:t>Appendix</w:t>
       </w:r>
-      <w:bookmarkEnd w:id="79"/>
+      <w:bookmarkEnd w:id="70"/>
     </w:p>
     <w:p>
       <w:r>
@@ -17636,15 +18028,9 @@
             <w:rStyle w:val="Hyperlink"/>
             <w:rFonts w:eastAsia="Times New Roman"/>
           </w:rPr>
-          <w:t>https://github.com/AhmedSobhy01/database-statistics</w:t>
+          <w:t>https://github.com/AhmedSobhy01/query-optimization-research</w:t>
         </w:r>
       </w:hyperlink>
-      <w:r>
-        <w:rPr>
-          <w:rFonts w:eastAsia="Times New Roman"/>
-        </w:rPr>
-        <w:t xml:space="preserve"> </w:t>
-      </w:r>
     </w:p>
     <w:sectPr>
       <w:type w:val="continuous"/>
@@ -32089,6 +32475,18 @@
       <w:iCs/>
     </w:rPr>
   </w:style>
+  <w:style w:type="character" w:styleId="UnresolvedMention">
+    <w:name w:val="Unresolved Mention"/>
+    <w:basedOn w:val="DefaultParagraphFont"/>
+    <w:uiPriority w:val="99"/>
+    <w:semiHidden/>
+    <w:unhideWhenUsed/>
+    <w:rsid w:val="0034355D"/>
+    <w:rPr>
+      <w:color w:val="605E5C"/>
+      <w:shd w:val="clear" w:color="auto" w:fill="E1DFDD"/>
+    </w:rPr>
+  </w:style>
 </w:styles>
 </file>
 
@@ -32396,19 +32794,6 @@
 </file>
 
 <file path=customXml/item2.xml><?xml version="1.0" encoding="utf-8"?>
-<?mso-contentType ?>
-<FormTemplates xmlns="http://schemas.microsoft.com/sharepoint/v3/contenttype/forms">
-  <Display>DocumentLibraryForm</Display>
-  <Edit>DocumentLibraryForm</Edit>
-  <New>DocumentLibraryForm</New>
-</FormTemplates>
-</file>
-
-<file path=customXml/item3.xml><?xml version="1.0" encoding="utf-8"?>
-<b:Sources xmlns:b="http://schemas.openxmlformats.org/officeDocument/2006/bibliography" xmlns="http://schemas.openxmlformats.org/officeDocument/2006/bibliography" SelectedStyle="\APASixthEditionOfficeOnline.xsl" StyleName="APA" Version="6"/>
-</file>
-
-<file path=customXml/item4.xml><?xml version="1.0" encoding="utf-8"?>
 <ct:contentTypeSchema xmlns:ct="http://schemas.microsoft.com/office/2006/metadata/contentType" xmlns:ma="http://schemas.microsoft.com/office/2006/metadata/properties/metaAttributes" ct:_="" ma:_="" ma:contentTypeName="Document" ma:contentTypeID="0x01010023CB4EF8A9B92B46A8E5AB1F2836C025" ma:contentTypeVersion="10" ma:contentTypeDescription="Create a new document." ma:contentTypeScope="" ma:versionID="50379cd9038306212d2644215d441107">
   <xsd:schema xmlns:xsd="http://www.w3.org/2001/XMLSchema" xmlns:xs="http://www.w3.org/2001/XMLSchema" xmlns:p="http://schemas.microsoft.com/office/2006/metadata/properties" xmlns:ns3="662c113a-aa28-4c90-a49c-35568fa20777" targetNamespace="http://schemas.microsoft.com/office/2006/metadata/properties" ma:root="true" ma:fieldsID="17d74b810adf031eab3f32770456535b" ns3:_="">
     <xsd:import namespace="662c113a-aa28-4c90-a49c-35568fa20777"/>
@@ -32590,6 +32975,19 @@
 </ct:contentTypeSchema>
 </file>
 
+<file path=customXml/item3.xml><?xml version="1.0" encoding="utf-8"?>
+<b:Sources xmlns:b="http://schemas.openxmlformats.org/officeDocument/2006/bibliography" xmlns="http://schemas.openxmlformats.org/officeDocument/2006/bibliography" SelectedStyle="\APASixthEditionOfficeOnline.xsl" StyleName="APA" Version="6"/>
+</file>
+
+<file path=customXml/item4.xml><?xml version="1.0" encoding="utf-8"?>
+<?mso-contentType ?>
+<FormTemplates xmlns="http://schemas.microsoft.com/sharepoint/v3/contenttype/forms">
+  <Display>DocumentLibraryForm</Display>
+  <Edit>DocumentLibraryForm</Edit>
+  <New>DocumentLibraryForm</New>
+</FormTemplates>
+</file>
+
 <file path=customXml/itemProps1.xml><?xml version="1.0" encoding="utf-8"?>
 <ds:datastoreItem xmlns:ds="http://schemas.openxmlformats.org/officeDocument/2006/customXml" ds:itemID="{503568BB-F88A-457B-B774-06589981A264}">
   <ds:schemaRefs>
@@ -32601,22 +32999,6 @@
 </file>
 
 <file path=customXml/itemProps2.xml><?xml version="1.0" encoding="utf-8"?>
-<ds:datastoreItem xmlns:ds="http://schemas.openxmlformats.org/officeDocument/2006/customXml" ds:itemID="{BD402812-64FC-435D-BC68-8FD94981C410}">
-  <ds:schemaRefs>
-    <ds:schemaRef ds:uri="http://schemas.microsoft.com/sharepoint/v3/contenttype/forms"/>
-  </ds:schemaRefs>
-</ds:datastoreItem>
-</file>
-
-<file path=customXml/itemProps3.xml><?xml version="1.0" encoding="utf-8"?>
-<ds:datastoreItem xmlns:ds="http://schemas.openxmlformats.org/officeDocument/2006/customXml" ds:itemID="{0BD9D9E4-D069-4E0D-AF2C-7466724471D5}">
-  <ds:schemaRefs>
-    <ds:schemaRef ds:uri="http://schemas.openxmlformats.org/officeDocument/2006/bibliography"/>
-  </ds:schemaRefs>
-</ds:datastoreItem>
-</file>
-
-<file path=customXml/itemProps4.xml><?xml version="1.0" encoding="utf-8"?>
 <ds:datastoreItem xmlns:ds="http://schemas.openxmlformats.org/officeDocument/2006/customXml" ds:itemID="{E69A19C7-DDDC-4C3F-AC64-EE2414B933C1}">
   <ds:schemaRefs>
     <ds:schemaRef ds:uri="http://schemas.microsoft.com/office/2006/metadata/contentType"/>
@@ -32632,4 +33014,20 @@
     <ds:schemaRef ds:uri="http://schemas.microsoft.com/internal/obd"/>
   </ds:schemaRefs>
 </ds:datastoreItem>
+</file>
+
+<file path=customXml/itemProps3.xml><?xml version="1.0" encoding="utf-8"?>
+<ds:datastoreItem xmlns:ds="http://schemas.openxmlformats.org/officeDocument/2006/customXml" ds:itemID="{0BD9D9E4-D069-4E0D-AF2C-7466724471D5}">
+  <ds:schemaRefs>
+    <ds:schemaRef ds:uri="http://schemas.openxmlformats.org/officeDocument/2006/bibliography"/>
+  </ds:schemaRefs>
+</ds:datastoreItem>
+</file>
+
+<file path=customXml/itemProps4.xml><?xml version="1.0" encoding="utf-8"?>
+<ds:datastoreItem xmlns:ds="http://schemas.openxmlformats.org/officeDocument/2006/customXml" ds:itemID="{BD402812-64FC-435D-BC68-8FD94981C410}">
+  <ds:schemaRefs>
+    <ds:schemaRef ds:uri="http://schemas.microsoft.com/sharepoint/v3/contenttype/forms"/>
+  </ds:schemaRefs>
+</ds:datastoreItem>
 </file>
</xml_diff>